<commit_message>
Kleine aanpassingen aan het klassendiagram, plus ongeveer de helft van diagram geïmplementeerd.
</commit_message>
<xml_diff>
--- a/Documentatie/Analysedocument.docx
+++ b/Documentatie/Analysedocument.docx
@@ -2596,7 +2596,7 @@
           <v:shape id="_x0000_i1026" type="#_x0000_t75" style="width:453.4pt;height:292pt" o:ole="">
             <v:imagedata r:id="rId8" o:title=""/>
           </v:shape>
-          <o:OLEObject Type="Embed" ProgID="Visio.Drawing.15" ShapeID="_x0000_i1026" DrawAspect="Content" ObjectID="_1528115214" r:id="rId9"/>
+          <o:OLEObject Type="Embed" ProgID="Visio.Drawing.15" ShapeID="_x0000_i1026" DrawAspect="Content" ObjectID="_1528119925" r:id="rId9"/>
         </w:object>
       </w:r>
       <w:r>
@@ -6112,7 +6112,13 @@
           </w:tcPr>
           <w:p>
             <w:r>
-              <w:t>SQL scripts</w:t>
+              <w:t>SQL</w:t>
+            </w:r>
+            <w:r>
+              <w:t xml:space="preserve"> create</w:t>
+            </w:r>
+            <w:r>
+              <w:t xml:space="preserve"> scripts</w:t>
             </w:r>
           </w:p>
         </w:tc>
@@ -6138,7 +6144,7 @@
               <w:cnfStyle w:val="000000000000" w:firstRow="0" w:lastRow="0" w:firstColumn="0" w:lastColumn="0" w:oddVBand="0" w:evenVBand="0" w:oddHBand="0" w:evenHBand="0" w:firstRowFirstColumn="0" w:firstRowLastColumn="0" w:lastRowFirstColumn="0" w:lastRowLastColumn="0"/>
             </w:pPr>
             <w:r>
-              <w:t>09:30</w:t>
+              <w:t>09:15</w:t>
             </w:r>
           </w:p>
         </w:tc>
@@ -6159,11 +6165,15 @@
         <w:tc>
           <w:tcPr>
             <w:tcW w:w="844" w:type="dxa"/>
+            <w:shd w:val="clear" w:color="auto" w:fill="70AD47" w:themeFill="accent6"/>
           </w:tcPr>
           <w:p>
             <w:pPr>
               <w:cnfStyle w:val="000000000000" w:firstRow="0" w:lastRow="0" w:firstColumn="0" w:lastColumn="0" w:oddVBand="0" w:evenVBand="0" w:oddHBand="0" w:evenHBand="0" w:firstRowFirstColumn="0" w:firstRowLastColumn="0" w:lastRowFirstColumn="0" w:lastRowLastColumn="0"/>
             </w:pPr>
+            <w:r>
+              <w:t>16:06</w:t>
+            </w:r>
           </w:p>
         </w:tc>
       </w:tr>
@@ -6188,7 +6198,7 @@
               <w:cnfStyle w:val="000000000000" w:firstRow="0" w:lastRow="0" w:firstColumn="0" w:lastColumn="0" w:oddVBand="0" w:evenVBand="0" w:oddHBand="0" w:evenHBand="0" w:firstRowFirstColumn="0" w:firstRowLastColumn="0" w:lastRowFirstColumn="0" w:lastRowLastColumn="0"/>
             </w:pPr>
             <w:r>
-              <w:t>09:30</w:t>
+              <w:t>09:15</w:t>
             </w:r>
           </w:p>
         </w:tc>
@@ -6208,21 +6218,29 @@
         <w:tc>
           <w:tcPr>
             <w:tcW w:w="1283" w:type="dxa"/>
+            <w:shd w:val="clear" w:color="auto" w:fill="70AD47" w:themeFill="accent6"/>
           </w:tcPr>
           <w:p>
             <w:pPr>
               <w:cnfStyle w:val="000000000000" w:firstRow="0" w:lastRow="0" w:firstColumn="0" w:lastColumn="0" w:oddVBand="0" w:evenVBand="0" w:oddHBand="0" w:evenHBand="0" w:firstRowFirstColumn="0" w:firstRowLastColumn="0" w:lastRowFirstColumn="0" w:lastRowLastColumn="0"/>
             </w:pPr>
+            <w:r>
+              <w:t>16:06</w:t>
+            </w:r>
           </w:p>
         </w:tc>
         <w:tc>
           <w:tcPr>
             <w:tcW w:w="844" w:type="dxa"/>
+            <w:shd w:val="clear" w:color="auto" w:fill="70AD47" w:themeFill="accent6"/>
           </w:tcPr>
           <w:p>
             <w:pPr>
               <w:cnfStyle w:val="000000000000" w:firstRow="0" w:lastRow="0" w:firstColumn="0" w:lastColumn="0" w:oddVBand="0" w:evenVBand="0" w:oddHBand="0" w:evenHBand="0" w:firstRowFirstColumn="0" w:firstRowLastColumn="0" w:lastRowFirstColumn="0" w:lastRowLastColumn="0"/>
             </w:pPr>
+            <w:r>
+              <w:t>16:50</w:t>
+            </w:r>
           </w:p>
         </w:tc>
       </w:tr>
@@ -6267,11 +6285,15 @@
         <w:tc>
           <w:tcPr>
             <w:tcW w:w="1283" w:type="dxa"/>
+            <w:shd w:val="clear" w:color="auto" w:fill="70AD47" w:themeFill="accent6"/>
           </w:tcPr>
           <w:p>
             <w:pPr>
               <w:cnfStyle w:val="000000000000" w:firstRow="0" w:lastRow="0" w:firstColumn="0" w:lastColumn="0" w:oddVBand="0" w:evenVBand="0" w:oddHBand="0" w:evenHBand="0" w:firstRowFirstColumn="0" w:firstRowLastColumn="0" w:lastRowFirstColumn="0" w:lastRowLastColumn="0"/>
             </w:pPr>
+            <w:r>
+              <w:t>16:50</w:t>
+            </w:r>
           </w:p>
         </w:tc>
         <w:tc>
@@ -6282,6 +6304,8 @@
             <w:pPr>
               <w:cnfStyle w:val="000000000000" w:firstRow="0" w:lastRow="0" w:firstColumn="0" w:lastColumn="0" w:oddVBand="0" w:evenVBand="0" w:oddHBand="0" w:evenHBand="0" w:firstRowFirstColumn="0" w:firstRowLastColumn="0" w:lastRowFirstColumn="0" w:lastRowLastColumn="0"/>
             </w:pPr>
+            <w:bookmarkStart w:id="12" w:name="_GoBack"/>
+            <w:bookmarkEnd w:id="12"/>
           </w:p>
         </w:tc>
       </w:tr>
@@ -6319,7 +6343,7 @@
               <w:cnfStyle w:val="000000000000" w:firstRow="0" w:lastRow="0" w:firstColumn="0" w:lastColumn="0" w:oddVBand="0" w:evenVBand="0" w:oddHBand="0" w:evenHBand="0" w:firstRowFirstColumn="0" w:firstRowLastColumn="0" w:lastRowFirstColumn="0" w:lastRowLastColumn="0"/>
             </w:pPr>
             <w:r>
-              <w:t>15:30</w:t>
+              <w:t>15:00</w:t>
             </w:r>
           </w:p>
         </w:tc>
@@ -6352,6 +6376,65 @@
           </w:tcPr>
           <w:p>
             <w:r>
+              <w:t>SQL insert script maken</w:t>
+            </w:r>
+          </w:p>
+        </w:tc>
+        <w:tc>
+          <w:tcPr>
+            <w:tcW w:w="1370" w:type="dxa"/>
+          </w:tcPr>
+          <w:p>
+            <w:pPr>
+              <w:cnfStyle w:val="000000000000" w:firstRow="0" w:lastRow="0" w:firstColumn="0" w:lastColumn="0" w:oddVBand="0" w:evenVBand="0" w:oddHBand="0" w:evenHBand="0" w:firstRowFirstColumn="0" w:firstRowLastColumn="0" w:lastRowFirstColumn="0" w:lastRowLastColumn="0"/>
+            </w:pPr>
+            <w:r>
+              <w:t>15:00</w:t>
+            </w:r>
+          </w:p>
+        </w:tc>
+        <w:tc>
+          <w:tcPr>
+            <w:tcW w:w="1463" w:type="dxa"/>
+          </w:tcPr>
+          <w:p>
+            <w:pPr>
+              <w:cnfStyle w:val="000000000000" w:firstRow="0" w:lastRow="0" w:firstColumn="0" w:lastColumn="0" w:oddVBand="0" w:evenVBand="0" w:oddHBand="0" w:evenHBand="0" w:firstRowFirstColumn="0" w:firstRowLastColumn="0" w:lastRowFirstColumn="0" w:lastRowLastColumn="0"/>
+            </w:pPr>
+            <w:r>
+              <w:t>15:30</w:t>
+            </w:r>
+          </w:p>
+        </w:tc>
+        <w:tc>
+          <w:tcPr>
+            <w:tcW w:w="1283" w:type="dxa"/>
+          </w:tcPr>
+          <w:p>
+            <w:pPr>
+              <w:cnfStyle w:val="000000000000" w:firstRow="0" w:lastRow="0" w:firstColumn="0" w:lastColumn="0" w:oddVBand="0" w:evenVBand="0" w:oddHBand="0" w:evenHBand="0" w:firstRowFirstColumn="0" w:firstRowLastColumn="0" w:lastRowFirstColumn="0" w:lastRowLastColumn="0"/>
+            </w:pPr>
+          </w:p>
+        </w:tc>
+        <w:tc>
+          <w:tcPr>
+            <w:tcW w:w="844" w:type="dxa"/>
+          </w:tcPr>
+          <w:p>
+            <w:pPr>
+              <w:cnfStyle w:val="000000000000" w:firstRow="0" w:lastRow="0" w:firstColumn="0" w:lastColumn="0" w:oddVBand="0" w:evenVBand="0" w:oddHBand="0" w:evenHBand="0" w:firstRowFirstColumn="0" w:firstRowLastColumn="0" w:lastRowFirstColumn="0" w:lastRowLastColumn="0"/>
+            </w:pPr>
+          </w:p>
+        </w:tc>
+      </w:tr>
+      <w:tr>
+        <w:tc>
+          <w:tcPr>
+            <w:cnfStyle w:val="001000000000" w:firstRow="0" w:lastRow="0" w:firstColumn="1" w:lastColumn="0" w:oddVBand="0" w:evenVBand="0" w:oddHBand="0" w:evenHBand="0" w:firstRowFirstColumn="0" w:firstRowLastColumn="0" w:lastRowFirstColumn="0" w:lastRowLastColumn="0"/>
+            <w:tcW w:w="4767" w:type="dxa"/>
+          </w:tcPr>
+          <w:p>
+            <w:r>
               <w:t>Documentatie in orde maken</w:t>
             </w:r>
           </w:p>
@@ -6404,10 +6487,7 @@
         </w:tc>
       </w:tr>
     </w:tbl>
-    <w:p>
-      <w:bookmarkStart w:id="12" w:name="_GoBack"/>
-      <w:bookmarkEnd w:id="12"/>
-    </w:p>
+    <w:p/>
     <w:sectPr>
       <w:pgSz w:w="11906" w:h="16838"/>
       <w:pgMar w:top="1417" w:right="1417" w:bottom="1417" w:left="1417" w:header="708" w:footer="708" w:gutter="0"/>
@@ -11902,7 +11982,7 @@
 </file>
 
 <file path=customXml/itemProps2.xml><?xml version="1.0" encoding="utf-8"?>
-<ds:datastoreItem xmlns:ds="http://schemas.openxmlformats.org/officeDocument/2006/customXml" ds:itemID="{CDAD27D7-6D8A-445F-8BE0-046FFA186715}">
+<ds:datastoreItem xmlns:ds="http://schemas.openxmlformats.org/officeDocument/2006/customXml" ds:itemID="{D5FB1A07-700E-4EFE-8B88-47C113764E28}">
   <ds:schemaRefs>
     <ds:schemaRef ds:uri="http://schemas.openxmlformats.org/officeDocument/2006/bibliography"/>
   </ds:schemaRefs>

</xml_diff>

<commit_message>
kleine verandering in ERD en databasemodel (HUURCONTRACT hernoemd naar HUUR) plus kleine aanpassing in database sql bestand
</commit_message>
<xml_diff>
--- a/Documentatie/Analysedocument.docx
+++ b/Documentatie/Analysedocument.docx
@@ -10,6 +10,7 @@
           <w:docPartUnique/>
         </w:docPartObj>
       </w:sdtPr>
+      <w:sdtEndPr/>
       <w:sdtContent>
         <w:p/>
         <w:p>
@@ -109,6 +110,7 @@
                                     <w:dataBinding w:prefixMappings="xmlns:ns0='http://purl.org/dc/elements/1.1/' xmlns:ns1='http://schemas.openxmlformats.org/package/2006/metadata/core-properties' " w:xpath="/ns1:coreProperties[1]/ns0:title[1]" w:storeItemID="{6C3C8BC8-F283-45AE-878A-BAB7291924A1}"/>
                                     <w:text/>
                                   </w:sdtPr>
+                                  <w:sdtEndPr/>
                                   <w:sdtContent>
                                     <w:r>
                                       <w:rPr>
@@ -135,6 +137,7 @@
                                   <w:dataBinding w:prefixMappings="xmlns:ns0='http://purl.org/dc/elements/1.1/' xmlns:ns1='http://schemas.openxmlformats.org/package/2006/metadata/core-properties' " w:xpath="/ns1:coreProperties[1]/ns0:subject[1]" w:storeItemID="{6C3C8BC8-F283-45AE-878A-BAB7291924A1}"/>
                                   <w:text/>
                                 </w:sdtPr>
+                                <w:sdtEndPr/>
                                 <w:sdtContent>
                                   <w:p>
                                     <w:pPr>
@@ -173,6 +176,7 @@
                                   <w:dataBinding w:prefixMappings="xmlns:ns0='http://purl.org/dc/elements/1.1/' xmlns:ns1='http://schemas.openxmlformats.org/package/2006/metadata/core-properties' " w:xpath="/ns1:coreProperties[1]/ns0:creator[1]" w:storeItemID="{6C3C8BC8-F283-45AE-878A-BAB7291924A1}"/>
                                   <w:text/>
                                 </w:sdtPr>
+                                <w:sdtEndPr/>
                                 <w:sdtContent>
                                   <w:p>
                                     <w:pPr>
@@ -431,6 +435,7 @@
                                     <w:calendar w:val="gregorian"/>
                                   </w:date>
                                 </w:sdtPr>
+                                <w:sdtEndPr/>
                                 <w:sdtContent>
                                   <w:p>
                                     <w:pPr>
@@ -2526,8 +2531,10 @@
       </w:r>
     </w:p>
     <w:p>
+      <w:bookmarkStart w:id="8" w:name="_GoBack"/>
+      <w:bookmarkEnd w:id="8"/>
       <w:r>
-        <w:pict w14:anchorId="2F62AB5D">
+        <w:pict w14:anchorId="5D095C30">
           <v:shapetype id="_x0000_t75" coordsize="21600,21600" o:spt="75" o:preferrelative="t" path="m@4@5l@4@11@9@11@9@5xe" filled="f" stroked="f">
             <v:stroke joinstyle="miter"/>
             <v:formulas>
@@ -2547,7 +2554,7 @@
             <v:path o:extrusionok="f" gradientshapeok="t" o:connecttype="rect"/>
             <o:lock v:ext="edit" aspectratio="t"/>
           </v:shapetype>
-          <v:shape id="_x0000_i1025" type="#_x0000_t75" style="width:452.65pt;height:109.35pt">
+          <v:shape id="_x0000_i1032" type="#_x0000_t75" style="width:452.65pt;height:109.35pt">
             <v:imagedata r:id="rId7" o:title="ERD 't Sloepke"/>
           </v:shape>
         </w:pict>
@@ -2575,12 +2582,12 @@
       <w:pPr>
         <w:pStyle w:val="Kop1"/>
       </w:pPr>
-      <w:bookmarkStart w:id="8" w:name="_Toc454363496"/>
+      <w:bookmarkStart w:id="9" w:name="_Toc454363496"/>
       <w:r>
         <w:lastRenderedPageBreak/>
         <w:t>UseCase diagram</w:t>
       </w:r>
-      <w:bookmarkEnd w:id="8"/>
+      <w:bookmarkEnd w:id="9"/>
     </w:p>
     <w:p>
       <w:r>
@@ -2596,7 +2603,7 @@
           <v:shape id="_x0000_i1026" type="#_x0000_t75" style="width:453.4pt;height:292pt" o:ole="">
             <v:imagedata r:id="rId8" o:title=""/>
           </v:shape>
-          <o:OLEObject Type="Embed" ProgID="Visio.Drawing.15" ShapeID="_x0000_i1026" DrawAspect="Content" ObjectID="_1528119925" r:id="rId9"/>
+          <o:OLEObject Type="Embed" ProgID="Visio.Drawing.15" ShapeID="_x0000_i1026" DrawAspect="Content" ObjectID="_1528179308" r:id="rId9"/>
         </w:object>
       </w:r>
       <w:r>
@@ -2607,12 +2614,12 @@
       <w:pPr>
         <w:pStyle w:val="Kop1"/>
       </w:pPr>
-      <w:bookmarkStart w:id="9" w:name="_Toc454363497"/>
+      <w:bookmarkStart w:id="10" w:name="_Toc454363497"/>
       <w:r>
         <w:lastRenderedPageBreak/>
         <w:t>UseCases</w:t>
       </w:r>
-      <w:bookmarkEnd w:id="9"/>
+      <w:bookmarkEnd w:id="10"/>
     </w:p>
     <w:tbl>
       <w:tblPr>
@@ -5165,7 +5172,7 @@
           <w:szCs w:val="32"/>
         </w:rPr>
       </w:pPr>
-      <w:bookmarkStart w:id="10" w:name="_Toc454363498"/>
+      <w:bookmarkStart w:id="11" w:name="_Toc454363498"/>
       <w:r>
         <w:br w:type="page"/>
       </w:r>
@@ -5178,7 +5185,7 @@
         <w:lastRenderedPageBreak/>
         <w:t>UI schetsen</w:t>
       </w:r>
-      <w:bookmarkEnd w:id="10"/>
+      <w:bookmarkEnd w:id="11"/>
     </w:p>
     <w:p/>
     <w:p>
@@ -5266,12 +5273,12 @@
       <w:pPr>
         <w:pStyle w:val="Kop1"/>
       </w:pPr>
-      <w:bookmarkStart w:id="11" w:name="_Toc454363499"/>
+      <w:bookmarkStart w:id="12" w:name="_Toc454363499"/>
       <w:r>
         <w:lastRenderedPageBreak/>
         <w:t>Planning</w:t>
       </w:r>
-      <w:bookmarkEnd w:id="11"/>
+      <w:bookmarkEnd w:id="12"/>
     </w:p>
     <w:tbl>
       <w:tblPr>
@@ -6304,8 +6311,6 @@
             <w:pPr>
               <w:cnfStyle w:val="000000000000" w:firstRow="0" w:lastRow="0" w:firstColumn="0" w:lastColumn="0" w:oddVBand="0" w:evenVBand="0" w:oddHBand="0" w:evenHBand="0" w:firstRowFirstColumn="0" w:firstRowLastColumn="0" w:lastRowFirstColumn="0" w:lastRowLastColumn="0"/>
             </w:pPr>
-            <w:bookmarkStart w:id="12" w:name="_GoBack"/>
-            <w:bookmarkEnd w:id="12"/>
           </w:p>
         </w:tc>
       </w:tr>
@@ -11982,7 +11987,7 @@
 </file>
 
 <file path=customXml/itemProps2.xml><?xml version="1.0" encoding="utf-8"?>
-<ds:datastoreItem xmlns:ds="http://schemas.openxmlformats.org/officeDocument/2006/customXml" ds:itemID="{D5FB1A07-700E-4EFE-8B88-47C113764E28}">
+<ds:datastoreItem xmlns:ds="http://schemas.openxmlformats.org/officeDocument/2006/customXml" ds:itemID="{CB7FA6D4-95EA-4917-9021-DC9E3B37A655}">
   <ds:schemaRefs>
     <ds:schemaRef ds:uri="http://schemas.openxmlformats.org/officeDocument/2006/bibliography"/>
   </ds:schemaRefs>

</xml_diff>

<commit_message>
Laatste commit met alles upgedate en twee could haves geimplementeerd
</commit_message>
<xml_diff>
--- a/Documentatie/Analysedocument.docx
+++ b/Documentatie/Analysedocument.docx
@@ -10,7 +10,6 @@
           <w:docPartUnique/>
         </w:docPartObj>
       </w:sdtPr>
-      <w:sdtEndPr/>
       <w:sdtContent>
         <w:p/>
         <w:p>
@@ -110,7 +109,6 @@
                                     <w:dataBinding w:prefixMappings="xmlns:ns0='http://purl.org/dc/elements/1.1/' xmlns:ns1='http://schemas.openxmlformats.org/package/2006/metadata/core-properties' " w:xpath="/ns1:coreProperties[1]/ns0:title[1]" w:storeItemID="{6C3C8BC8-F283-45AE-878A-BAB7291924A1}"/>
                                     <w:text/>
                                   </w:sdtPr>
-                                  <w:sdtEndPr/>
                                   <w:sdtContent>
                                     <w:r>
                                       <w:rPr>
@@ -137,7 +135,6 @@
                                   <w:dataBinding w:prefixMappings="xmlns:ns0='http://purl.org/dc/elements/1.1/' xmlns:ns1='http://schemas.openxmlformats.org/package/2006/metadata/core-properties' " w:xpath="/ns1:coreProperties[1]/ns0:subject[1]" w:storeItemID="{6C3C8BC8-F283-45AE-878A-BAB7291924A1}"/>
                                   <w:text/>
                                 </w:sdtPr>
-                                <w:sdtEndPr/>
                                 <w:sdtContent>
                                   <w:p>
                                     <w:pPr>
@@ -176,7 +173,6 @@
                                   <w:dataBinding w:prefixMappings="xmlns:ns0='http://purl.org/dc/elements/1.1/' xmlns:ns1='http://schemas.openxmlformats.org/package/2006/metadata/core-properties' " w:xpath="/ns1:coreProperties[1]/ns0:creator[1]" w:storeItemID="{6C3C8BC8-F283-45AE-878A-BAB7291924A1}"/>
                                   <w:text/>
                                 </w:sdtPr>
-                                <w:sdtEndPr/>
                                 <w:sdtContent>
                                   <w:p>
                                     <w:pPr>
@@ -435,7 +431,6 @@
                                     <w:calendar w:val="gregorian"/>
                                   </w:date>
                                 </w:sdtPr>
-                                <w:sdtEndPr/>
                                 <w:sdtContent>
                                   <w:p>
                                     <w:pPr>
@@ -2531,8 +2526,6 @@
       </w:r>
     </w:p>
     <w:p>
-      <w:bookmarkStart w:id="8" w:name="_GoBack"/>
-      <w:bookmarkEnd w:id="8"/>
       <w:r>
         <w:pict w14:anchorId="5D095C30">
           <v:shapetype id="_x0000_t75" coordsize="21600,21600" o:spt="75" o:preferrelative="t" path="m@4@5l@4@11@9@11@9@5xe" filled="f" stroked="f">
@@ -2554,7 +2547,7 @@
             <v:path o:extrusionok="f" gradientshapeok="t" o:connecttype="rect"/>
             <o:lock v:ext="edit" aspectratio="t"/>
           </v:shapetype>
-          <v:shape id="_x0000_i1032" type="#_x0000_t75" style="width:452.65pt;height:109.35pt">
+          <v:shape id="_x0000_i1025" type="#_x0000_t75" style="width:452.65pt;height:109.35pt">
             <v:imagedata r:id="rId7" o:title="ERD 't Sloepke"/>
           </v:shape>
         </w:pict>
@@ -2582,12 +2575,12 @@
       <w:pPr>
         <w:pStyle w:val="Kop1"/>
       </w:pPr>
-      <w:bookmarkStart w:id="9" w:name="_Toc454363496"/>
+      <w:bookmarkStart w:id="8" w:name="_Toc454363496"/>
       <w:r>
         <w:lastRenderedPageBreak/>
         <w:t>UseCase diagram</w:t>
       </w:r>
-      <w:bookmarkEnd w:id="9"/>
+      <w:bookmarkEnd w:id="8"/>
     </w:p>
     <w:p>
       <w:r>
@@ -2603,7 +2596,7 @@
           <v:shape id="_x0000_i1026" type="#_x0000_t75" style="width:453.4pt;height:292pt" o:ole="">
             <v:imagedata r:id="rId8" o:title=""/>
           </v:shape>
-          <o:OLEObject Type="Embed" ProgID="Visio.Drawing.15" ShapeID="_x0000_i1026" DrawAspect="Content" ObjectID="_1528179308" r:id="rId9"/>
+          <o:OLEObject Type="Embed" ProgID="Visio.Drawing.15" ShapeID="_x0000_i1026" DrawAspect="Content" ObjectID="_1528205382" r:id="rId9"/>
         </w:object>
       </w:r>
       <w:r>
@@ -2614,12 +2607,12 @@
       <w:pPr>
         <w:pStyle w:val="Kop1"/>
       </w:pPr>
-      <w:bookmarkStart w:id="10" w:name="_Toc454363497"/>
+      <w:bookmarkStart w:id="9" w:name="_Toc454363497"/>
       <w:r>
         <w:lastRenderedPageBreak/>
         <w:t>UseCases</w:t>
       </w:r>
-      <w:bookmarkEnd w:id="10"/>
+      <w:bookmarkEnd w:id="9"/>
     </w:p>
     <w:tbl>
       <w:tblPr>
@@ -5172,7 +5165,7 @@
           <w:szCs w:val="32"/>
         </w:rPr>
       </w:pPr>
-      <w:bookmarkStart w:id="11" w:name="_Toc454363498"/>
+      <w:bookmarkStart w:id="10" w:name="_Toc454363498"/>
       <w:r>
         <w:br w:type="page"/>
       </w:r>
@@ -5185,7 +5178,7 @@
         <w:lastRenderedPageBreak/>
         <w:t>UI schetsen</w:t>
       </w:r>
-      <w:bookmarkEnd w:id="11"/>
+      <w:bookmarkEnd w:id="10"/>
     </w:p>
     <w:p/>
     <w:p>
@@ -5273,12 +5266,12 @@
       <w:pPr>
         <w:pStyle w:val="Kop1"/>
       </w:pPr>
-      <w:bookmarkStart w:id="12" w:name="_Toc454363499"/>
+      <w:bookmarkStart w:id="11" w:name="_Toc454363499"/>
       <w:r>
         <w:lastRenderedPageBreak/>
         <w:t>Planning</w:t>
       </w:r>
-      <w:bookmarkEnd w:id="12"/>
+      <w:bookmarkEnd w:id="11"/>
     </w:p>
     <w:tbl>
       <w:tblPr>
@@ -5409,29 +5402,23 @@
         <w:tc>
           <w:tcPr>
             <w:tcW w:w="1283" w:type="dxa"/>
-            <w:shd w:val="clear" w:color="auto" w:fill="FFFF00"/>
+            <w:shd w:val="clear" w:color="auto" w:fill="auto"/>
           </w:tcPr>
           <w:p>
             <w:pPr>
               <w:cnfStyle w:val="000000000000" w:firstRow="0" w:lastRow="0" w:firstColumn="0" w:lastColumn="0" w:oddVBand="0" w:evenVBand="0" w:oddHBand="0" w:evenHBand="0" w:firstRowFirstColumn="0" w:firstRowLastColumn="0" w:lastRowFirstColumn="0" w:lastRowLastColumn="0"/>
             </w:pPr>
-            <w:r>
-              <w:t>09:00</w:t>
-            </w:r>
           </w:p>
         </w:tc>
         <w:tc>
           <w:tcPr>
             <w:tcW w:w="844" w:type="dxa"/>
-            <w:shd w:val="clear" w:color="auto" w:fill="70AD47" w:themeFill="accent6"/>
+            <w:shd w:val="clear" w:color="auto" w:fill="auto"/>
           </w:tcPr>
           <w:p>
             <w:pPr>
               <w:cnfStyle w:val="000000000000" w:firstRow="0" w:lastRow="0" w:firstColumn="0" w:lastColumn="0" w:oddVBand="0" w:evenVBand="0" w:oddHBand="0" w:evenHBand="0" w:firstRowFirstColumn="0" w:firstRowLastColumn="0" w:lastRowFirstColumn="0" w:lastRowLastColumn="0"/>
             </w:pPr>
-            <w:r>
-              <w:t>09:10</w:t>
-            </w:r>
           </w:p>
         </w:tc>
       </w:tr>
@@ -5476,29 +5463,23 @@
         <w:tc>
           <w:tcPr>
             <w:tcW w:w="1283" w:type="dxa"/>
-            <w:shd w:val="clear" w:color="auto" w:fill="70AD47" w:themeFill="accent6"/>
+            <w:shd w:val="clear" w:color="auto" w:fill="auto"/>
           </w:tcPr>
           <w:p>
             <w:pPr>
               <w:cnfStyle w:val="000000000000" w:firstRow="0" w:lastRow="0" w:firstColumn="0" w:lastColumn="0" w:oddVBand="0" w:evenVBand="0" w:oddHBand="0" w:evenHBand="0" w:firstRowFirstColumn="0" w:firstRowLastColumn="0" w:lastRowFirstColumn="0" w:lastRowLastColumn="0"/>
             </w:pPr>
-            <w:r>
-              <w:t>09:10</w:t>
-            </w:r>
           </w:p>
         </w:tc>
         <w:tc>
           <w:tcPr>
             <w:tcW w:w="844" w:type="dxa"/>
-            <w:shd w:val="clear" w:color="auto" w:fill="70AD47" w:themeFill="accent6"/>
+            <w:shd w:val="clear" w:color="auto" w:fill="auto"/>
           </w:tcPr>
           <w:p>
             <w:pPr>
               <w:cnfStyle w:val="000000000000" w:firstRow="0" w:lastRow="0" w:firstColumn="0" w:lastColumn="0" w:oddVBand="0" w:evenVBand="0" w:oddHBand="0" w:evenHBand="0" w:firstRowFirstColumn="0" w:firstRowLastColumn="0" w:lastRowFirstColumn="0" w:lastRowLastColumn="0"/>
             </w:pPr>
-            <w:r>
-              <w:t>09:35</w:t>
-            </w:r>
           </w:p>
         </w:tc>
       </w:tr>
@@ -5543,29 +5524,23 @@
         <w:tc>
           <w:tcPr>
             <w:tcW w:w="1283" w:type="dxa"/>
-            <w:shd w:val="clear" w:color="auto" w:fill="70AD47" w:themeFill="accent6"/>
+            <w:shd w:val="clear" w:color="auto" w:fill="auto"/>
           </w:tcPr>
           <w:p>
             <w:pPr>
               <w:cnfStyle w:val="000000000000" w:firstRow="0" w:lastRow="0" w:firstColumn="0" w:lastColumn="0" w:oddVBand="0" w:evenVBand="0" w:oddHBand="0" w:evenHBand="0" w:firstRowFirstColumn="0" w:firstRowLastColumn="0" w:lastRowFirstColumn="0" w:lastRowLastColumn="0"/>
             </w:pPr>
-            <w:r>
-              <w:t>09:35</w:t>
-            </w:r>
           </w:p>
         </w:tc>
         <w:tc>
           <w:tcPr>
             <w:tcW w:w="844" w:type="dxa"/>
-            <w:shd w:val="clear" w:color="auto" w:fill="70AD47" w:themeFill="accent6"/>
+            <w:shd w:val="clear" w:color="auto" w:fill="auto"/>
           </w:tcPr>
           <w:p>
             <w:pPr>
               <w:cnfStyle w:val="000000000000" w:firstRow="0" w:lastRow="0" w:firstColumn="0" w:lastColumn="0" w:oddVBand="0" w:evenVBand="0" w:oddHBand="0" w:evenHBand="0" w:firstRowFirstColumn="0" w:firstRowLastColumn="0" w:lastRowFirstColumn="0" w:lastRowLastColumn="0"/>
             </w:pPr>
-            <w:r>
-              <w:t>09:56</w:t>
-            </w:r>
           </w:p>
         </w:tc>
       </w:tr>
@@ -5610,29 +5585,23 @@
         <w:tc>
           <w:tcPr>
             <w:tcW w:w="1283" w:type="dxa"/>
-            <w:shd w:val="clear" w:color="auto" w:fill="70AD47" w:themeFill="accent6"/>
+            <w:shd w:val="clear" w:color="auto" w:fill="auto"/>
           </w:tcPr>
           <w:p>
             <w:pPr>
               <w:cnfStyle w:val="000000000000" w:firstRow="0" w:lastRow="0" w:firstColumn="0" w:lastColumn="0" w:oddVBand="0" w:evenVBand="0" w:oddHBand="0" w:evenHBand="0" w:firstRowFirstColumn="0" w:firstRowLastColumn="0" w:lastRowFirstColumn="0" w:lastRowLastColumn="0"/>
             </w:pPr>
-            <w:r>
-              <w:t>10:00</w:t>
-            </w:r>
           </w:p>
         </w:tc>
         <w:tc>
           <w:tcPr>
             <w:tcW w:w="844" w:type="dxa"/>
-            <w:shd w:val="clear" w:color="auto" w:fill="70AD47" w:themeFill="accent6"/>
+            <w:shd w:val="clear" w:color="auto" w:fill="auto"/>
           </w:tcPr>
           <w:p>
             <w:pPr>
               <w:cnfStyle w:val="000000000000" w:firstRow="0" w:lastRow="0" w:firstColumn="0" w:lastColumn="0" w:oddVBand="0" w:evenVBand="0" w:oddHBand="0" w:evenHBand="0" w:firstRowFirstColumn="0" w:firstRowLastColumn="0" w:lastRowFirstColumn="0" w:lastRowLastColumn="0"/>
             </w:pPr>
-            <w:r>
-              <w:t>10:43</w:t>
-            </w:r>
           </w:p>
         </w:tc>
       </w:tr>
@@ -5677,29 +5646,23 @@
         <w:tc>
           <w:tcPr>
             <w:tcW w:w="1283" w:type="dxa"/>
-            <w:shd w:val="clear" w:color="auto" w:fill="70AD47" w:themeFill="accent6"/>
+            <w:shd w:val="clear" w:color="auto" w:fill="auto"/>
           </w:tcPr>
           <w:p>
             <w:pPr>
               <w:cnfStyle w:val="000000000000" w:firstRow="0" w:lastRow="0" w:firstColumn="0" w:lastColumn="0" w:oddVBand="0" w:evenVBand="0" w:oddHBand="0" w:evenHBand="0" w:firstRowFirstColumn="0" w:firstRowLastColumn="0" w:lastRowFirstColumn="0" w:lastRowLastColumn="0"/>
             </w:pPr>
-            <w:r>
-              <w:t>10:45</w:t>
-            </w:r>
           </w:p>
         </w:tc>
         <w:tc>
           <w:tcPr>
             <w:tcW w:w="844" w:type="dxa"/>
-            <w:shd w:val="clear" w:color="auto" w:fill="70AD47" w:themeFill="accent6"/>
+            <w:shd w:val="clear" w:color="auto" w:fill="auto"/>
           </w:tcPr>
           <w:p>
             <w:pPr>
               <w:cnfStyle w:val="000000000000" w:firstRow="0" w:lastRow="0" w:firstColumn="0" w:lastColumn="0" w:oddVBand="0" w:evenVBand="0" w:oddHBand="0" w:evenHBand="0" w:firstRowFirstColumn="0" w:firstRowLastColumn="0" w:lastRowFirstColumn="0" w:lastRowLastColumn="0"/>
             </w:pPr>
-            <w:r>
-              <w:t>10:56</w:t>
-            </w:r>
           </w:p>
         </w:tc>
       </w:tr>
@@ -5750,29 +5713,23 @@
         <w:tc>
           <w:tcPr>
             <w:tcW w:w="1283" w:type="dxa"/>
-            <w:shd w:val="clear" w:color="auto" w:fill="70AD47" w:themeFill="accent6"/>
+            <w:shd w:val="clear" w:color="auto" w:fill="auto"/>
           </w:tcPr>
           <w:p>
             <w:pPr>
               <w:cnfStyle w:val="000000000000" w:firstRow="0" w:lastRow="0" w:firstColumn="0" w:lastColumn="0" w:oddVBand="0" w:evenVBand="0" w:oddHBand="0" w:evenHBand="0" w:firstRowFirstColumn="0" w:firstRowLastColumn="0" w:lastRowFirstColumn="0" w:lastRowLastColumn="0"/>
             </w:pPr>
-            <w:r>
-              <w:t>10:56</w:t>
-            </w:r>
           </w:p>
         </w:tc>
         <w:tc>
           <w:tcPr>
             <w:tcW w:w="844" w:type="dxa"/>
-            <w:shd w:val="clear" w:color="auto" w:fill="70AD47" w:themeFill="accent6"/>
+            <w:shd w:val="clear" w:color="auto" w:fill="auto"/>
           </w:tcPr>
           <w:p>
             <w:pPr>
               <w:cnfStyle w:val="000000000000" w:firstRow="0" w:lastRow="0" w:firstColumn="0" w:lastColumn="0" w:oddVBand="0" w:evenVBand="0" w:oddHBand="0" w:evenHBand="0" w:firstRowFirstColumn="0" w:firstRowLastColumn="0" w:lastRowFirstColumn="0" w:lastRowLastColumn="0"/>
             </w:pPr>
-            <w:r>
-              <w:t>11:33</w:t>
-            </w:r>
           </w:p>
         </w:tc>
       </w:tr>
@@ -5817,29 +5774,23 @@
         <w:tc>
           <w:tcPr>
             <w:tcW w:w="1283" w:type="dxa"/>
-            <w:shd w:val="clear" w:color="auto" w:fill="70AD47" w:themeFill="accent6"/>
+            <w:shd w:val="clear" w:color="auto" w:fill="auto"/>
           </w:tcPr>
           <w:p>
             <w:pPr>
               <w:cnfStyle w:val="000000000000" w:firstRow="0" w:lastRow="0" w:firstColumn="0" w:lastColumn="0" w:oddVBand="0" w:evenVBand="0" w:oddHBand="0" w:evenHBand="0" w:firstRowFirstColumn="0" w:firstRowLastColumn="0" w:lastRowFirstColumn="0" w:lastRowLastColumn="0"/>
             </w:pPr>
-            <w:r>
-              <w:t>11:33</w:t>
-            </w:r>
           </w:p>
         </w:tc>
         <w:tc>
           <w:tcPr>
             <w:tcW w:w="844" w:type="dxa"/>
-            <w:shd w:val="clear" w:color="auto" w:fill="FFFF00"/>
+            <w:shd w:val="clear" w:color="auto" w:fill="auto"/>
           </w:tcPr>
           <w:p>
             <w:pPr>
               <w:cnfStyle w:val="000000000000" w:firstRow="0" w:lastRow="0" w:firstColumn="0" w:lastColumn="0" w:oddVBand="0" w:evenVBand="0" w:oddHBand="0" w:evenHBand="0" w:firstRowFirstColumn="0" w:firstRowLastColumn="0" w:lastRowFirstColumn="0" w:lastRowLastColumn="0"/>
             </w:pPr>
-            <w:r>
-              <w:t>12:54</w:t>
-            </w:r>
           </w:p>
         </w:tc>
       </w:tr>
@@ -5884,29 +5835,23 @@
         <w:tc>
           <w:tcPr>
             <w:tcW w:w="1283" w:type="dxa"/>
-            <w:shd w:val="clear" w:color="auto" w:fill="70AD47" w:themeFill="accent6"/>
+            <w:shd w:val="clear" w:color="auto" w:fill="auto"/>
           </w:tcPr>
           <w:p>
             <w:pPr>
               <w:cnfStyle w:val="000000000000" w:firstRow="0" w:lastRow="0" w:firstColumn="0" w:lastColumn="0" w:oddVBand="0" w:evenVBand="0" w:oddHBand="0" w:evenHBand="0" w:firstRowFirstColumn="0" w:firstRowLastColumn="0" w:lastRowFirstColumn="0" w:lastRowLastColumn="0"/>
             </w:pPr>
-            <w:r>
-              <w:t>12:55</w:t>
-            </w:r>
           </w:p>
         </w:tc>
         <w:tc>
           <w:tcPr>
             <w:tcW w:w="844" w:type="dxa"/>
-            <w:shd w:val="clear" w:color="auto" w:fill="70AD47" w:themeFill="accent6"/>
+            <w:shd w:val="clear" w:color="auto" w:fill="auto"/>
           </w:tcPr>
           <w:p>
             <w:pPr>
               <w:cnfStyle w:val="000000000000" w:firstRow="0" w:lastRow="0" w:firstColumn="0" w:lastColumn="0" w:oddVBand="0" w:evenVBand="0" w:oddHBand="0" w:evenHBand="0" w:firstRowFirstColumn="0" w:firstRowLastColumn="0" w:lastRowFirstColumn="0" w:lastRowLastColumn="0"/>
             </w:pPr>
-            <w:r>
-              <w:t>13:04</w:t>
-            </w:r>
           </w:p>
         </w:tc>
       </w:tr>
@@ -5951,29 +5896,23 @@
         <w:tc>
           <w:tcPr>
             <w:tcW w:w="1283" w:type="dxa"/>
-            <w:shd w:val="clear" w:color="auto" w:fill="70AD47" w:themeFill="accent6"/>
+            <w:shd w:val="clear" w:color="auto" w:fill="auto"/>
           </w:tcPr>
           <w:p>
             <w:pPr>
               <w:cnfStyle w:val="000000000000" w:firstRow="0" w:lastRow="0" w:firstColumn="0" w:lastColumn="0" w:oddVBand="0" w:evenVBand="0" w:oddHBand="0" w:evenHBand="0" w:firstRowFirstColumn="0" w:firstRowLastColumn="0" w:lastRowFirstColumn="0" w:lastRowLastColumn="0"/>
             </w:pPr>
-            <w:r>
-              <w:t>13:05</w:t>
-            </w:r>
           </w:p>
         </w:tc>
         <w:tc>
           <w:tcPr>
             <w:tcW w:w="844" w:type="dxa"/>
-            <w:shd w:val="clear" w:color="auto" w:fill="70AD47" w:themeFill="accent6"/>
+            <w:shd w:val="clear" w:color="auto" w:fill="auto"/>
           </w:tcPr>
           <w:p>
             <w:pPr>
               <w:cnfStyle w:val="000000000000" w:firstRow="0" w:lastRow="0" w:firstColumn="0" w:lastColumn="0" w:oddVBand="0" w:evenVBand="0" w:oddHBand="0" w:evenHBand="0" w:firstRowFirstColumn="0" w:firstRowLastColumn="0" w:lastRowFirstColumn="0" w:lastRowLastColumn="0"/>
             </w:pPr>
-            <w:r>
-              <w:t>13:43</w:t>
-            </w:r>
           </w:p>
         </w:tc>
       </w:tr>
@@ -6018,29 +5957,23 @@
         <w:tc>
           <w:tcPr>
             <w:tcW w:w="1283" w:type="dxa"/>
-            <w:shd w:val="clear" w:color="auto" w:fill="70AD47" w:themeFill="accent6"/>
+            <w:shd w:val="clear" w:color="auto" w:fill="auto"/>
           </w:tcPr>
           <w:p>
             <w:pPr>
               <w:cnfStyle w:val="000000000000" w:firstRow="0" w:lastRow="0" w:firstColumn="0" w:lastColumn="0" w:oddVBand="0" w:evenVBand="0" w:oddHBand="0" w:evenHBand="0" w:firstRowFirstColumn="0" w:firstRowLastColumn="0" w:lastRowFirstColumn="0" w:lastRowLastColumn="0"/>
             </w:pPr>
-            <w:r>
-              <w:t>13:45</w:t>
-            </w:r>
           </w:p>
         </w:tc>
         <w:tc>
           <w:tcPr>
             <w:tcW w:w="844" w:type="dxa"/>
-            <w:shd w:val="clear" w:color="auto" w:fill="FFFF00"/>
+            <w:shd w:val="clear" w:color="auto" w:fill="auto"/>
           </w:tcPr>
           <w:p>
             <w:pPr>
               <w:cnfStyle w:val="000000000000" w:firstRow="0" w:lastRow="0" w:firstColumn="0" w:lastColumn="0" w:oddVBand="0" w:evenVBand="0" w:oddHBand="0" w:evenHBand="0" w:firstRowFirstColumn="0" w:firstRowLastColumn="0" w:lastRowFirstColumn="0" w:lastRowLastColumn="0"/>
             </w:pPr>
-            <w:r>
-              <w:t>14:46</w:t>
-            </w:r>
           </w:p>
         </w:tc>
       </w:tr>
@@ -6085,29 +6018,23 @@
         <w:tc>
           <w:tcPr>
             <w:tcW w:w="1283" w:type="dxa"/>
-            <w:shd w:val="clear" w:color="auto" w:fill="70AD47" w:themeFill="accent6"/>
+            <w:shd w:val="clear" w:color="auto" w:fill="auto"/>
           </w:tcPr>
           <w:p>
             <w:pPr>
               <w:cnfStyle w:val="000000000000" w:firstRow="0" w:lastRow="0" w:firstColumn="0" w:lastColumn="0" w:oddVBand="0" w:evenVBand="0" w:oddHBand="0" w:evenHBand="0" w:firstRowFirstColumn="0" w:firstRowLastColumn="0" w:lastRowFirstColumn="0" w:lastRowLastColumn="0"/>
             </w:pPr>
-            <w:r>
-              <w:t>14:46</w:t>
-            </w:r>
           </w:p>
         </w:tc>
         <w:tc>
           <w:tcPr>
             <w:tcW w:w="844" w:type="dxa"/>
-            <w:shd w:val="clear" w:color="auto" w:fill="FFFF00"/>
+            <w:shd w:val="clear" w:color="auto" w:fill="auto"/>
           </w:tcPr>
           <w:p>
             <w:pPr>
               <w:cnfStyle w:val="000000000000" w:firstRow="0" w:lastRow="0" w:firstColumn="0" w:lastColumn="0" w:oddVBand="0" w:evenVBand="0" w:oddHBand="0" w:evenHBand="0" w:firstRowFirstColumn="0" w:firstRowLastColumn="0" w:lastRowFirstColumn="0" w:lastRowLastColumn="0"/>
             </w:pPr>
-            <w:r>
-              <w:t>15:40</w:t>
-            </w:r>
           </w:p>
         </w:tc>
       </w:tr>
@@ -6158,29 +6085,23 @@
         <w:tc>
           <w:tcPr>
             <w:tcW w:w="1283" w:type="dxa"/>
-            <w:shd w:val="clear" w:color="auto" w:fill="70AD47" w:themeFill="accent6"/>
+            <w:shd w:val="clear" w:color="auto" w:fill="auto"/>
           </w:tcPr>
           <w:p>
             <w:pPr>
               <w:cnfStyle w:val="000000000000" w:firstRow="0" w:lastRow="0" w:firstColumn="0" w:lastColumn="0" w:oddVBand="0" w:evenVBand="0" w:oddHBand="0" w:evenHBand="0" w:firstRowFirstColumn="0" w:firstRowLastColumn="0" w:lastRowFirstColumn="0" w:lastRowLastColumn="0"/>
             </w:pPr>
-            <w:r>
-              <w:t>15:40</w:t>
-            </w:r>
           </w:p>
         </w:tc>
         <w:tc>
           <w:tcPr>
             <w:tcW w:w="844" w:type="dxa"/>
-            <w:shd w:val="clear" w:color="auto" w:fill="70AD47" w:themeFill="accent6"/>
+            <w:shd w:val="clear" w:color="auto" w:fill="auto"/>
           </w:tcPr>
           <w:p>
             <w:pPr>
               <w:cnfStyle w:val="000000000000" w:firstRow="0" w:lastRow="0" w:firstColumn="0" w:lastColumn="0" w:oddVBand="0" w:evenVBand="0" w:oddHBand="0" w:evenHBand="0" w:firstRowFirstColumn="0" w:firstRowLastColumn="0" w:lastRowFirstColumn="0" w:lastRowLastColumn="0"/>
             </w:pPr>
-            <w:r>
-              <w:t>16:06</w:t>
-            </w:r>
           </w:p>
         </w:tc>
       </w:tr>
@@ -6225,29 +6146,23 @@
         <w:tc>
           <w:tcPr>
             <w:tcW w:w="1283" w:type="dxa"/>
-            <w:shd w:val="clear" w:color="auto" w:fill="70AD47" w:themeFill="accent6"/>
+            <w:shd w:val="clear" w:color="auto" w:fill="auto"/>
           </w:tcPr>
           <w:p>
             <w:pPr>
               <w:cnfStyle w:val="000000000000" w:firstRow="0" w:lastRow="0" w:firstColumn="0" w:lastColumn="0" w:oddVBand="0" w:evenVBand="0" w:oddHBand="0" w:evenHBand="0" w:firstRowFirstColumn="0" w:firstRowLastColumn="0" w:lastRowFirstColumn="0" w:lastRowLastColumn="0"/>
             </w:pPr>
-            <w:r>
-              <w:t>16:06</w:t>
-            </w:r>
           </w:p>
         </w:tc>
         <w:tc>
           <w:tcPr>
             <w:tcW w:w="844" w:type="dxa"/>
-            <w:shd w:val="clear" w:color="auto" w:fill="70AD47" w:themeFill="accent6"/>
+            <w:shd w:val="clear" w:color="auto" w:fill="auto"/>
           </w:tcPr>
           <w:p>
             <w:pPr>
               <w:cnfStyle w:val="000000000000" w:firstRow="0" w:lastRow="0" w:firstColumn="0" w:lastColumn="0" w:oddVBand="0" w:evenVBand="0" w:oddHBand="0" w:evenHBand="0" w:firstRowFirstColumn="0" w:firstRowLastColumn="0" w:lastRowFirstColumn="0" w:lastRowLastColumn="0"/>
             </w:pPr>
-            <w:r>
-              <w:t>16:50</w:t>
-            </w:r>
           </w:p>
         </w:tc>
       </w:tr>
@@ -6292,20 +6207,18 @@
         <w:tc>
           <w:tcPr>
             <w:tcW w:w="1283" w:type="dxa"/>
-            <w:shd w:val="clear" w:color="auto" w:fill="70AD47" w:themeFill="accent6"/>
+            <w:shd w:val="clear" w:color="auto" w:fill="auto"/>
           </w:tcPr>
           <w:p>
             <w:pPr>
               <w:cnfStyle w:val="000000000000" w:firstRow="0" w:lastRow="0" w:firstColumn="0" w:lastColumn="0" w:oddVBand="0" w:evenVBand="0" w:oddHBand="0" w:evenHBand="0" w:firstRowFirstColumn="0" w:firstRowLastColumn="0" w:lastRowFirstColumn="0" w:lastRowLastColumn="0"/>
             </w:pPr>
-            <w:r>
-              <w:t>16:50</w:t>
-            </w:r>
           </w:p>
         </w:tc>
         <w:tc>
           <w:tcPr>
             <w:tcW w:w="844" w:type="dxa"/>
+            <w:shd w:val="clear" w:color="auto" w:fill="auto"/>
           </w:tcPr>
           <w:p>
             <w:pPr>
@@ -6322,7 +6235,7 @@
           </w:tcPr>
           <w:p>
             <w:r>
-              <w:t>Overige functionaliteiten programmeren en gelijktijdig unit tests aanmaken</w:t>
+              <w:t>SQL insert scripts maken</w:t>
             </w:r>
           </w:p>
         </w:tc>
@@ -6348,13 +6261,14 @@
               <w:cnfStyle w:val="000000000000" w:firstRow="0" w:lastRow="0" w:firstColumn="0" w:lastColumn="0" w:oddVBand="0" w:evenVBand="0" w:oddHBand="0" w:evenHBand="0" w:firstRowFirstColumn="0" w:firstRowLastColumn="0" w:lastRowFirstColumn="0" w:lastRowLastColumn="0"/>
             </w:pPr>
             <w:r>
-              <w:t>15:00</w:t>
+              <w:t>13:00</w:t>
             </w:r>
           </w:p>
         </w:tc>
         <w:tc>
           <w:tcPr>
             <w:tcW w:w="1283" w:type="dxa"/>
+            <w:shd w:val="clear" w:color="auto" w:fill="auto"/>
           </w:tcPr>
           <w:p>
             <w:pPr>
@@ -6365,6 +6279,7 @@
         <w:tc>
           <w:tcPr>
             <w:tcW w:w="844" w:type="dxa"/>
+            <w:shd w:val="clear" w:color="auto" w:fill="auto"/>
           </w:tcPr>
           <w:p>
             <w:pPr>
@@ -6381,7 +6296,7 @@
           </w:tcPr>
           <w:p>
             <w:r>
-              <w:t>SQL insert script maken</w:t>
+              <w:t>Overige functionaliteiten programmeren en gelijktijdig unit tests aanmaken</w:t>
             </w:r>
           </w:p>
         </w:tc>
@@ -6394,7 +6309,7 @@
               <w:cnfStyle w:val="000000000000" w:firstRow="0" w:lastRow="0" w:firstColumn="0" w:lastColumn="0" w:oddVBand="0" w:evenVBand="0" w:oddHBand="0" w:evenHBand="0" w:firstRowFirstColumn="0" w:firstRowLastColumn="0" w:lastRowFirstColumn="0" w:lastRowLastColumn="0"/>
             </w:pPr>
             <w:r>
-              <w:t>15:00</w:t>
+              <w:t>13:00</w:t>
             </w:r>
           </w:p>
         </w:tc>
@@ -6414,6 +6329,7 @@
         <w:tc>
           <w:tcPr>
             <w:tcW w:w="1283" w:type="dxa"/>
+            <w:shd w:val="clear" w:color="auto" w:fill="auto"/>
           </w:tcPr>
           <w:p>
             <w:pPr>
@@ -6424,6 +6340,7 @@
         <w:tc>
           <w:tcPr>
             <w:tcW w:w="844" w:type="dxa"/>
+            <w:shd w:val="clear" w:color="auto" w:fill="auto"/>
           </w:tcPr>
           <w:p>
             <w:pPr>
@@ -6473,6 +6390,7 @@
         <w:tc>
           <w:tcPr>
             <w:tcW w:w="1283" w:type="dxa"/>
+            <w:shd w:val="clear" w:color="auto" w:fill="auto"/>
           </w:tcPr>
           <w:p>
             <w:pPr>
@@ -6483,6 +6401,7 @@
         <w:tc>
           <w:tcPr>
             <w:tcW w:w="844" w:type="dxa"/>
+            <w:shd w:val="clear" w:color="auto" w:fill="auto"/>
           </w:tcPr>
           <w:p>
             <w:pPr>
@@ -6491,8 +6410,72 @@
           </w:p>
         </w:tc>
       </w:tr>
+      <w:tr>
+        <w:tc>
+          <w:tcPr>
+            <w:cnfStyle w:val="001000000000" w:firstRow="0" w:lastRow="0" w:firstColumn="1" w:lastColumn="0" w:oddVBand="0" w:evenVBand="0" w:oddHBand="0" w:evenHBand="0" w:firstRowFirstColumn="0" w:firstRowLastColumn="0" w:lastRowFirstColumn="0" w:lastRowLastColumn="0"/>
+            <w:tcW w:w="4767" w:type="dxa"/>
+          </w:tcPr>
+          <w:p>
+            <w:r>
+              <w:t>Evaluatie schrijven</w:t>
+            </w:r>
+          </w:p>
+        </w:tc>
+        <w:tc>
+          <w:tcPr>
+            <w:tcW w:w="1370" w:type="dxa"/>
+          </w:tcPr>
+          <w:p>
+            <w:pPr>
+              <w:cnfStyle w:val="000000000000" w:firstRow="0" w:lastRow="0" w:firstColumn="0" w:lastColumn="0" w:oddVBand="0" w:evenVBand="0" w:oddHBand="0" w:evenHBand="0" w:firstRowFirstColumn="0" w:firstRowLastColumn="0" w:lastRowFirstColumn="0" w:lastRowLastColumn="0"/>
+            </w:pPr>
+            <w:r>
+              <w:t>16:30</w:t>
+            </w:r>
+          </w:p>
+        </w:tc>
+        <w:tc>
+          <w:tcPr>
+            <w:tcW w:w="1463" w:type="dxa"/>
+          </w:tcPr>
+          <w:p>
+            <w:pPr>
+              <w:cnfStyle w:val="000000000000" w:firstRow="0" w:lastRow="0" w:firstColumn="0" w:lastColumn="0" w:oddVBand="0" w:evenVBand="0" w:oddHBand="0" w:evenHBand="0" w:firstRowFirstColumn="0" w:firstRowLastColumn="0" w:lastRowFirstColumn="0" w:lastRowLastColumn="0"/>
+            </w:pPr>
+            <w:r>
+              <w:t>17:00</w:t>
+            </w:r>
+          </w:p>
+        </w:tc>
+        <w:tc>
+          <w:tcPr>
+            <w:tcW w:w="1283" w:type="dxa"/>
+            <w:shd w:val="clear" w:color="auto" w:fill="auto"/>
+          </w:tcPr>
+          <w:p>
+            <w:pPr>
+              <w:cnfStyle w:val="000000000000" w:firstRow="0" w:lastRow="0" w:firstColumn="0" w:lastColumn="0" w:oddVBand="0" w:evenVBand="0" w:oddHBand="0" w:evenHBand="0" w:firstRowFirstColumn="0" w:firstRowLastColumn="0" w:lastRowFirstColumn="0" w:lastRowLastColumn="0"/>
+            </w:pPr>
+          </w:p>
+        </w:tc>
+        <w:tc>
+          <w:tcPr>
+            <w:tcW w:w="844" w:type="dxa"/>
+            <w:shd w:val="clear" w:color="auto" w:fill="auto"/>
+          </w:tcPr>
+          <w:p>
+            <w:pPr>
+              <w:cnfStyle w:val="000000000000" w:firstRow="0" w:lastRow="0" w:firstColumn="0" w:lastColumn="0" w:oddVBand="0" w:evenVBand="0" w:oddHBand="0" w:evenHBand="0" w:firstRowFirstColumn="0" w:firstRowLastColumn="0" w:lastRowFirstColumn="0" w:lastRowLastColumn="0"/>
+            </w:pPr>
+          </w:p>
+        </w:tc>
+      </w:tr>
     </w:tbl>
-    <w:p/>
+    <w:p>
+      <w:bookmarkStart w:id="12" w:name="_GoBack"/>
+      <w:bookmarkEnd w:id="12"/>
+    </w:p>
     <w:sectPr>
       <w:pgSz w:w="11906" w:h="16838"/>
       <w:pgMar w:top="1417" w:right="1417" w:bottom="1417" w:left="1417" w:header="708" w:footer="708" w:gutter="0"/>
@@ -11987,7 +11970,7 @@
 </file>
 
 <file path=customXml/itemProps2.xml><?xml version="1.0" encoding="utf-8"?>
-<ds:datastoreItem xmlns:ds="http://schemas.openxmlformats.org/officeDocument/2006/customXml" ds:itemID="{CB7FA6D4-95EA-4917-9021-DC9E3B37A655}">
+<ds:datastoreItem xmlns:ds="http://schemas.openxmlformats.org/officeDocument/2006/customXml" ds:itemID="{895949FA-4126-43BD-81EE-A961ABADF170}">
   <ds:schemaRefs>
     <ds:schemaRef ds:uri="http://schemas.openxmlformats.org/officeDocument/2006/bibliography"/>
   </ds:schemaRefs>

</xml_diff>